<commit_message>
srs and project charter updated
</commit_message>
<xml_diff>
--- a/PlaylistY! SRS.docx
+++ b/PlaylistY! SRS.docx
@@ -428,7 +428,25 @@
           <w:b/>
           <w:sz w:val="28"/>
         </w:rPr>
-        <w:t>Syed Faris Ahmed</w:t>
+        <w:t xml:space="preserve">Syed </w:t>
+      </w:r>
+      <w:proofErr w:type="spellStart"/>
+      <w:r>
+        <w:rPr>
+          <w:rFonts w:ascii="Arial" w:eastAsia="Arial" w:hAnsi="Arial"/>
+          <w:b/>
+          <w:sz w:val="28"/>
+        </w:rPr>
+        <w:t>Faris</w:t>
+      </w:r>
+      <w:proofErr w:type="spellEnd"/>
+      <w:r>
+        <w:rPr>
+          <w:rFonts w:ascii="Arial" w:eastAsia="Arial" w:hAnsi="Arial"/>
+          <w:b/>
+          <w:sz w:val="28"/>
+        </w:rPr>
+        <w:t xml:space="preserve"> Ahmed</w:t>
       </w:r>
     </w:p>
     <w:p>
@@ -491,8 +509,6 @@
           <w:sz w:val="28"/>
         </w:rPr>
       </w:pPr>
-      <w:bookmarkStart w:id="1" w:name="_GoBack"/>
-      <w:bookmarkEnd w:id="1"/>
     </w:p>
     <w:p>
       <w:pPr>
@@ -510,14 +526,34 @@
         </w:rPr>
         <w:t xml:space="preserve">Submitted to: </w:t>
       </w:r>
+      <w:proofErr w:type="spellStart"/>
       <w:r>
         <w:rPr>
           <w:rFonts w:ascii="Arial" w:eastAsia="Arial" w:hAnsi="Arial"/>
           <w:b/>
           <w:sz w:val="28"/>
         </w:rPr>
-        <w:t>Shazia Tauseef</w:t>
-      </w:r>
+        <w:t>Shazia</w:t>
+      </w:r>
+      <w:proofErr w:type="spellEnd"/>
+      <w:r>
+        <w:rPr>
+          <w:rFonts w:ascii="Arial" w:eastAsia="Arial" w:hAnsi="Arial"/>
+          <w:b/>
+          <w:sz w:val="28"/>
+        </w:rPr>
+        <w:t xml:space="preserve"> </w:t>
+      </w:r>
+      <w:proofErr w:type="spellStart"/>
+      <w:r>
+        <w:rPr>
+          <w:rFonts w:ascii="Arial" w:eastAsia="Arial" w:hAnsi="Arial"/>
+          <w:b/>
+          <w:sz w:val="28"/>
+        </w:rPr>
+        <w:t>Tauseef</w:t>
+      </w:r>
+      <w:proofErr w:type="spellEnd"/>
     </w:p>
     <w:p>
       <w:pPr>
@@ -547,8 +583,8 @@
       <w:pPr>
         <w:spacing w:after="0" w:line="213" w:lineRule="exact"/>
       </w:pPr>
-      <w:bookmarkStart w:id="2" w:name="page2"/>
-      <w:bookmarkEnd w:id="2"/>
+      <w:bookmarkStart w:id="1" w:name="page2"/>
+      <w:bookmarkEnd w:id="1"/>
     </w:p>
     <w:p>
       <w:pPr>
@@ -636,8 +672,19 @@
                 <w:w w:val="99"/>
                 <w:sz w:val="24"/>
               </w:rPr>
-              <w:t>Table of Contents ..........................................................................................................................</w:t>
-            </w:r>
+              <w:t xml:space="preserve">Table of </w:t>
+            </w:r>
+            <w:proofErr w:type="gramStart"/>
+            <w:r>
+              <w:rPr>
+                <w:rFonts w:ascii="Times" w:eastAsia="Times" w:hAnsi="Times"/>
+                <w:b/>
+                <w:w w:val="99"/>
+                <w:sz w:val="24"/>
+              </w:rPr>
+              <w:t>Contents ..........................................................................................................................</w:t>
+            </w:r>
+            <w:proofErr w:type="gramEnd"/>
           </w:p>
         </w:tc>
         <w:tc>
@@ -695,8 +742,19 @@
                 <w:w w:val="99"/>
                 <w:sz w:val="24"/>
               </w:rPr>
-              <w:t>Revision History ............................................................................................................................</w:t>
-            </w:r>
+              <w:t xml:space="preserve">Revision </w:t>
+            </w:r>
+            <w:proofErr w:type="gramStart"/>
+            <w:r>
+              <w:rPr>
+                <w:rFonts w:ascii="Times" w:eastAsia="Times" w:hAnsi="Times"/>
+                <w:b/>
+                <w:w w:val="99"/>
+                <w:sz w:val="24"/>
+              </w:rPr>
+              <w:t>History ............................................................................................................................</w:t>
+            </w:r>
+            <w:proofErr w:type="gramEnd"/>
           </w:p>
         </w:tc>
         <w:tc>
@@ -771,6 +829,7 @@
                 <w:sz w:val="24"/>
               </w:rPr>
             </w:pPr>
+            <w:proofErr w:type="gramStart"/>
             <w:r>
               <w:rPr>
                 <w:rFonts w:ascii="Times" w:eastAsia="Times" w:hAnsi="Times"/>
@@ -779,6 +838,7 @@
               </w:rPr>
               <w:t>Introduction ..............................................................................................................................</w:t>
             </w:r>
+            <w:proofErr w:type="gramEnd"/>
           </w:p>
         </w:tc>
         <w:tc>
@@ -864,6 +924,7 @@
                 <w:sz w:val="22"/>
               </w:rPr>
             </w:pPr>
+            <w:proofErr w:type="gramStart"/>
             <w:r>
               <w:rPr>
                 <w:rFonts w:ascii="Times" w:eastAsia="Times" w:hAnsi="Times"/>
@@ -871,6 +932,7 @@
               </w:rPr>
               <w:t>Purpose ............................................................................................................................................</w:t>
             </w:r>
+            <w:proofErr w:type="gramEnd"/>
           </w:p>
         </w:tc>
         <w:tc>
@@ -957,8 +1019,17 @@
                 <w:rFonts w:ascii="Times" w:eastAsia="Times" w:hAnsi="Times"/>
                 <w:sz w:val="22"/>
               </w:rPr>
-              <w:t>Document Conventions ....................................................................................................................</w:t>
-            </w:r>
+              <w:t xml:space="preserve">Document </w:t>
+            </w:r>
+            <w:proofErr w:type="gramStart"/>
+            <w:r>
+              <w:rPr>
+                <w:rFonts w:ascii="Times" w:eastAsia="Times" w:hAnsi="Times"/>
+                <w:sz w:val="22"/>
+              </w:rPr>
+              <w:t>Conventions ....................................................................................................................</w:t>
+            </w:r>
+            <w:proofErr w:type="gramEnd"/>
           </w:p>
         </w:tc>
         <w:tc>
@@ -1045,8 +1116,17 @@
                 <w:rFonts w:ascii="Times" w:eastAsia="Times" w:hAnsi="Times"/>
                 <w:sz w:val="22"/>
               </w:rPr>
-              <w:t>Intended Audience and Reading Suggestions ..................................................................................</w:t>
-            </w:r>
+              <w:t xml:space="preserve">Intended Audience and Reading </w:t>
+            </w:r>
+            <w:proofErr w:type="gramStart"/>
+            <w:r>
+              <w:rPr>
+                <w:rFonts w:ascii="Times" w:eastAsia="Times" w:hAnsi="Times"/>
+                <w:sz w:val="22"/>
+              </w:rPr>
+              <w:t>Suggestions ..................................................................................</w:t>
+            </w:r>
+            <w:proofErr w:type="gramEnd"/>
           </w:p>
         </w:tc>
         <w:tc>
@@ -1133,8 +1213,17 @@
                 <w:rFonts w:ascii="Times" w:eastAsia="Times" w:hAnsi="Times"/>
                 <w:sz w:val="22"/>
               </w:rPr>
-              <w:t>Product Scope ..................................................................................................................................</w:t>
-            </w:r>
+              <w:t xml:space="preserve">Product </w:t>
+            </w:r>
+            <w:proofErr w:type="gramStart"/>
+            <w:r>
+              <w:rPr>
+                <w:rFonts w:ascii="Times" w:eastAsia="Times" w:hAnsi="Times"/>
+                <w:sz w:val="22"/>
+              </w:rPr>
+              <w:t>Scope ..................................................................................................................................</w:t>
+            </w:r>
+            <w:proofErr w:type="gramEnd"/>
           </w:p>
         </w:tc>
         <w:tc>
@@ -1211,8 +1300,18 @@
                 <w:b/>
                 <w:sz w:val="24"/>
               </w:rPr>
-              <w:t>Overall Description ..................................................................................................................</w:t>
-            </w:r>
+              <w:t xml:space="preserve">Overall </w:t>
+            </w:r>
+            <w:proofErr w:type="gramStart"/>
+            <w:r>
+              <w:rPr>
+                <w:rFonts w:ascii="Times" w:eastAsia="Times" w:hAnsi="Times"/>
+                <w:b/>
+                <w:sz w:val="24"/>
+              </w:rPr>
+              <w:t>Description ..................................................................................................................</w:t>
+            </w:r>
+            <w:proofErr w:type="gramEnd"/>
           </w:p>
         </w:tc>
         <w:tc>
@@ -1303,8 +1402,17 @@
                 <w:rFonts w:ascii="Times" w:eastAsia="Times" w:hAnsi="Times"/>
                 <w:sz w:val="22"/>
               </w:rPr>
-              <w:t>Product Perspective .........................................................................................................................</w:t>
-            </w:r>
+              <w:t xml:space="preserve">Product </w:t>
+            </w:r>
+            <w:proofErr w:type="gramStart"/>
+            <w:r>
+              <w:rPr>
+                <w:rFonts w:ascii="Times" w:eastAsia="Times" w:hAnsi="Times"/>
+                <w:sz w:val="22"/>
+              </w:rPr>
+              <w:t>Perspective .........................................................................................................................</w:t>
+            </w:r>
+            <w:proofErr w:type="gramEnd"/>
           </w:p>
         </w:tc>
         <w:tc>
@@ -1391,8 +1499,17 @@
                 <w:rFonts w:ascii="Times" w:eastAsia="Times" w:hAnsi="Times"/>
                 <w:sz w:val="22"/>
               </w:rPr>
-              <w:t>Product Functions ............................................................................................................................</w:t>
-            </w:r>
+              <w:t xml:space="preserve">Product </w:t>
+            </w:r>
+            <w:proofErr w:type="gramStart"/>
+            <w:r>
+              <w:rPr>
+                <w:rFonts w:ascii="Times" w:eastAsia="Times" w:hAnsi="Times"/>
+                <w:sz w:val="22"/>
+              </w:rPr>
+              <w:t>Functions ............................................................................................................................</w:t>
+            </w:r>
+            <w:proofErr w:type="gramEnd"/>
           </w:p>
         </w:tc>
         <w:tc>
@@ -1479,8 +1596,17 @@
                 <w:rFonts w:ascii="Times" w:eastAsia="Times" w:hAnsi="Times"/>
                 <w:sz w:val="22"/>
               </w:rPr>
-              <w:t>User Classes and Characteristics .....................................................................................................</w:t>
-            </w:r>
+              <w:t xml:space="preserve">User Classes and </w:t>
+            </w:r>
+            <w:proofErr w:type="gramStart"/>
+            <w:r>
+              <w:rPr>
+                <w:rFonts w:ascii="Times" w:eastAsia="Times" w:hAnsi="Times"/>
+                <w:sz w:val="22"/>
+              </w:rPr>
+              <w:t>Characteristics .....................................................................................................</w:t>
+            </w:r>
+            <w:proofErr w:type="gramEnd"/>
           </w:p>
         </w:tc>
         <w:tc>
@@ -1567,8 +1693,17 @@
                 <w:rFonts w:ascii="Times" w:eastAsia="Times" w:hAnsi="Times"/>
                 <w:sz w:val="22"/>
               </w:rPr>
-              <w:t>Operating Environment ....................................................................................................................</w:t>
-            </w:r>
+              <w:t xml:space="preserve">Operating </w:t>
+            </w:r>
+            <w:proofErr w:type="gramStart"/>
+            <w:r>
+              <w:rPr>
+                <w:rFonts w:ascii="Times" w:eastAsia="Times" w:hAnsi="Times"/>
+                <w:sz w:val="22"/>
+              </w:rPr>
+              <w:t>Environment ....................................................................................................................</w:t>
+            </w:r>
+            <w:proofErr w:type="gramEnd"/>
           </w:p>
         </w:tc>
         <w:tc>
@@ -1655,8 +1790,17 @@
                 <w:rFonts w:ascii="Times" w:eastAsia="Times" w:hAnsi="Times"/>
                 <w:sz w:val="22"/>
               </w:rPr>
-              <w:t>Design and Implementation Constraints ..........................................................................................</w:t>
-            </w:r>
+              <w:t xml:space="preserve">Design and Implementation </w:t>
+            </w:r>
+            <w:proofErr w:type="gramStart"/>
+            <w:r>
+              <w:rPr>
+                <w:rFonts w:ascii="Times" w:eastAsia="Times" w:hAnsi="Times"/>
+                <w:sz w:val="22"/>
+              </w:rPr>
+              <w:t>Constraints ..........................................................................................</w:t>
+            </w:r>
+            <w:proofErr w:type="gramEnd"/>
           </w:p>
         </w:tc>
         <w:tc>
@@ -1747,8 +1891,17 @@
                 <w:rFonts w:ascii="Times" w:eastAsia="Times" w:hAnsi="Times"/>
                 <w:sz w:val="22"/>
               </w:rPr>
-              <w:t>Assumptions and Dependencies ......................................................................................................</w:t>
-            </w:r>
+              <w:t xml:space="preserve">Assumptions and </w:t>
+            </w:r>
+            <w:proofErr w:type="gramStart"/>
+            <w:r>
+              <w:rPr>
+                <w:rFonts w:ascii="Times" w:eastAsia="Times" w:hAnsi="Times"/>
+                <w:sz w:val="22"/>
+              </w:rPr>
+              <w:t>Dependencies ......................................................................................................</w:t>
+            </w:r>
+            <w:proofErr w:type="gramEnd"/>
           </w:p>
         </w:tc>
         <w:tc>
@@ -1825,8 +1978,18 @@
                 <w:b/>
                 <w:sz w:val="24"/>
               </w:rPr>
-              <w:t>External Interface Requirements ...........................................................................................</w:t>
-            </w:r>
+              <w:t xml:space="preserve">External Interface </w:t>
+            </w:r>
+            <w:proofErr w:type="gramStart"/>
+            <w:r>
+              <w:rPr>
+                <w:rFonts w:ascii="Times" w:eastAsia="Times" w:hAnsi="Times"/>
+                <w:b/>
+                <w:sz w:val="24"/>
+              </w:rPr>
+              <w:t>Requirements ...........................................................................................</w:t>
+            </w:r>
+            <w:proofErr w:type="gramEnd"/>
           </w:p>
         </w:tc>
         <w:tc>
@@ -1917,8 +2080,17 @@
                 <w:rFonts w:ascii="Times" w:eastAsia="Times" w:hAnsi="Times"/>
                 <w:sz w:val="22"/>
               </w:rPr>
-              <w:t>User Interfaces .................................................................................................................................</w:t>
-            </w:r>
+              <w:t xml:space="preserve">User </w:t>
+            </w:r>
+            <w:proofErr w:type="gramStart"/>
+            <w:r>
+              <w:rPr>
+                <w:rFonts w:ascii="Times" w:eastAsia="Times" w:hAnsi="Times"/>
+                <w:sz w:val="22"/>
+              </w:rPr>
+              <w:t>Interfaces .................................................................................................................................</w:t>
+            </w:r>
+            <w:proofErr w:type="gramEnd"/>
           </w:p>
         </w:tc>
         <w:tc>
@@ -2005,8 +2177,17 @@
                 <w:rFonts w:ascii="Times" w:eastAsia="Times" w:hAnsi="Times"/>
                 <w:sz w:val="22"/>
               </w:rPr>
-              <w:t>Hardware Interfaces .........................................................................................................................</w:t>
-            </w:r>
+              <w:t xml:space="preserve">Hardware </w:t>
+            </w:r>
+            <w:proofErr w:type="gramStart"/>
+            <w:r>
+              <w:rPr>
+                <w:rFonts w:ascii="Times" w:eastAsia="Times" w:hAnsi="Times"/>
+                <w:sz w:val="22"/>
+              </w:rPr>
+              <w:t>Interfaces .........................................................................................................................</w:t>
+            </w:r>
+            <w:proofErr w:type="gramEnd"/>
           </w:p>
         </w:tc>
         <w:tc>
@@ -2093,8 +2274,17 @@
                 <w:rFonts w:ascii="Times" w:eastAsia="Times" w:hAnsi="Times"/>
                 <w:sz w:val="22"/>
               </w:rPr>
-              <w:t>Software Interfaces ..........................................................................................................................</w:t>
-            </w:r>
+              <w:t xml:space="preserve">Software </w:t>
+            </w:r>
+            <w:proofErr w:type="gramStart"/>
+            <w:r>
+              <w:rPr>
+                <w:rFonts w:ascii="Times" w:eastAsia="Times" w:hAnsi="Times"/>
+                <w:sz w:val="22"/>
+              </w:rPr>
+              <w:t>Interfaces ..........................................................................................................................</w:t>
+            </w:r>
+            <w:proofErr w:type="gramEnd"/>
           </w:p>
         </w:tc>
         <w:tc>
@@ -2178,8 +2368,17 @@
                 <w:rFonts w:ascii="Times" w:eastAsia="Times" w:hAnsi="Times"/>
                 <w:sz w:val="22"/>
               </w:rPr>
-              <w:t>Communications Interfaces .............................................................................................................</w:t>
-            </w:r>
+              <w:t xml:space="preserve">Communications </w:t>
+            </w:r>
+            <w:proofErr w:type="gramStart"/>
+            <w:r>
+              <w:rPr>
+                <w:rFonts w:ascii="Times" w:eastAsia="Times" w:hAnsi="Times"/>
+                <w:sz w:val="22"/>
+              </w:rPr>
+              <w:t>Interfaces .............................................................................................................</w:t>
+            </w:r>
+            <w:proofErr w:type="gramEnd"/>
           </w:p>
         </w:tc>
         <w:tc>
@@ -2256,8 +2455,18 @@
                 <w:b/>
                 <w:sz w:val="24"/>
               </w:rPr>
-              <w:t>System Features ........................................................................................................................</w:t>
-            </w:r>
+              <w:t xml:space="preserve">System </w:t>
+            </w:r>
+            <w:proofErr w:type="gramStart"/>
+            <w:r>
+              <w:rPr>
+                <w:rFonts w:ascii="Times" w:eastAsia="Times" w:hAnsi="Times"/>
+                <w:b/>
+                <w:sz w:val="24"/>
+              </w:rPr>
+              <w:t>Features ........................................................................................................................</w:t>
+            </w:r>
+            <w:proofErr w:type="gramEnd"/>
           </w:p>
         </w:tc>
         <w:tc>
@@ -2348,8 +2557,17 @@
                 <w:rFonts w:ascii="Times" w:eastAsia="Times" w:hAnsi="Times"/>
                 <w:sz w:val="22"/>
               </w:rPr>
-              <w:t>System Feature 1 ..............................................................................................................................</w:t>
-            </w:r>
+              <w:t xml:space="preserve">System Feature </w:t>
+            </w:r>
+            <w:proofErr w:type="gramStart"/>
+            <w:r>
+              <w:rPr>
+                <w:rFonts w:ascii="Times" w:eastAsia="Times" w:hAnsi="Times"/>
+                <w:sz w:val="22"/>
+              </w:rPr>
+              <w:t>1 ..............................................................................................................................</w:t>
+            </w:r>
+            <w:proofErr w:type="gramEnd"/>
           </w:p>
         </w:tc>
         <w:tc>
@@ -2433,7 +2651,15 @@
                 <w:rFonts w:ascii="Times" w:eastAsia="Times" w:hAnsi="Times"/>
                 <w:sz w:val="22"/>
               </w:rPr>
-              <w:t xml:space="preserve">System Feature 2 </w:t>
+              <w:t xml:space="preserve">System Feature </w:t>
+            </w:r>
+            <w:proofErr w:type="gramStart"/>
+            <w:r>
+              <w:rPr>
+                <w:rFonts w:ascii="Times" w:eastAsia="Times" w:hAnsi="Times"/>
+                <w:sz w:val="22"/>
+              </w:rPr>
+              <w:t xml:space="preserve">2 </w:t>
             </w:r>
             <w:r>
               <w:rPr>
@@ -2463,6 +2689,7 @@
               </w:rPr>
               <w:t>...........................................................................................................</w:t>
             </w:r>
+            <w:proofErr w:type="gramEnd"/>
           </w:p>
         </w:tc>
         <w:tc>
@@ -2546,7 +2773,15 @@
                 <w:rFonts w:ascii="Times" w:eastAsia="Times" w:hAnsi="Times"/>
                 <w:sz w:val="22"/>
               </w:rPr>
-              <w:t>System Feature 3</w:t>
+              <w:t xml:space="preserve">System Feature </w:t>
+            </w:r>
+            <w:proofErr w:type="gramStart"/>
+            <w:r>
+              <w:rPr>
+                <w:rFonts w:ascii="Times" w:eastAsia="Times" w:hAnsi="Times"/>
+                <w:sz w:val="22"/>
+              </w:rPr>
+              <w:t>3</w:t>
             </w:r>
             <w:r>
               <w:rPr>
@@ -2569,6 +2804,7 @@
               </w:rPr>
               <w:t>.......................................................................................................................</w:t>
             </w:r>
+            <w:proofErr w:type="gramEnd"/>
           </w:p>
         </w:tc>
         <w:tc>
@@ -2638,8 +2874,18 @@
                 <w:b/>
                 <w:sz w:val="24"/>
               </w:rPr>
-              <w:t>Other Nonfunctional Requirements .......................................................................................</w:t>
-            </w:r>
+              <w:t xml:space="preserve">Other Nonfunctional </w:t>
+            </w:r>
+            <w:proofErr w:type="gramStart"/>
+            <w:r>
+              <w:rPr>
+                <w:rFonts w:ascii="Times" w:eastAsia="Times" w:hAnsi="Times"/>
+                <w:b/>
+                <w:sz w:val="24"/>
+              </w:rPr>
+              <w:t>Requirements .......................................................................................</w:t>
+            </w:r>
+            <w:proofErr w:type="gramEnd"/>
           </w:p>
         </w:tc>
         <w:tc>
@@ -2730,8 +2976,17 @@
                 <w:rFonts w:ascii="Times" w:eastAsia="Times" w:hAnsi="Times"/>
                 <w:sz w:val="22"/>
               </w:rPr>
-              <w:t>Performance Requirements ..............................................................................................................</w:t>
-            </w:r>
+              <w:t xml:space="preserve">Performance </w:t>
+            </w:r>
+            <w:proofErr w:type="gramStart"/>
+            <w:r>
+              <w:rPr>
+                <w:rFonts w:ascii="Times" w:eastAsia="Times" w:hAnsi="Times"/>
+                <w:sz w:val="22"/>
+              </w:rPr>
+              <w:t>Requirements ..............................................................................................................</w:t>
+            </w:r>
+            <w:proofErr w:type="gramEnd"/>
           </w:p>
         </w:tc>
         <w:tc>
@@ -2818,8 +3073,17 @@
                 <w:rFonts w:ascii="Times" w:eastAsia="Times" w:hAnsi="Times"/>
                 <w:sz w:val="22"/>
               </w:rPr>
-              <w:t>Safety Requirements ........................................................................................................................</w:t>
-            </w:r>
+              <w:t xml:space="preserve">Safety </w:t>
+            </w:r>
+            <w:proofErr w:type="gramStart"/>
+            <w:r>
+              <w:rPr>
+                <w:rFonts w:ascii="Times" w:eastAsia="Times" w:hAnsi="Times"/>
+                <w:sz w:val="22"/>
+              </w:rPr>
+              <w:t>Requirements ........................................................................................................................</w:t>
+            </w:r>
+            <w:proofErr w:type="gramEnd"/>
           </w:p>
         </w:tc>
         <w:tc>
@@ -2906,8 +3170,17 @@
                 <w:rFonts w:ascii="Times" w:eastAsia="Times" w:hAnsi="Times"/>
                 <w:sz w:val="22"/>
               </w:rPr>
-              <w:t>Security Requirements .....................................................................................................................</w:t>
-            </w:r>
+              <w:t xml:space="preserve">Security </w:t>
+            </w:r>
+            <w:proofErr w:type="gramStart"/>
+            <w:r>
+              <w:rPr>
+                <w:rFonts w:ascii="Times" w:eastAsia="Times" w:hAnsi="Times"/>
+                <w:sz w:val="22"/>
+              </w:rPr>
+              <w:t>Requirements .....................................................................................................................</w:t>
+            </w:r>
+            <w:proofErr w:type="gramEnd"/>
           </w:p>
         </w:tc>
         <w:tc>
@@ -2994,8 +3267,17 @@
                 <w:rFonts w:ascii="Times" w:eastAsia="Times" w:hAnsi="Times"/>
                 <w:sz w:val="22"/>
               </w:rPr>
-              <w:t>Software Quality Attributes .............................................................................................................</w:t>
-            </w:r>
+              <w:t xml:space="preserve">Software Quality </w:t>
+            </w:r>
+            <w:proofErr w:type="gramStart"/>
+            <w:r>
+              <w:rPr>
+                <w:rFonts w:ascii="Times" w:eastAsia="Times" w:hAnsi="Times"/>
+                <w:sz w:val="22"/>
+              </w:rPr>
+              <w:t>Attributes .............................................................................................................</w:t>
+            </w:r>
+            <w:proofErr w:type="gramEnd"/>
           </w:p>
         </w:tc>
         <w:tc>
@@ -3079,8 +3361,17 @@
                 <w:rFonts w:ascii="Times" w:eastAsia="Times" w:hAnsi="Times"/>
                 <w:sz w:val="22"/>
               </w:rPr>
-              <w:t>Business Rules .................................................................................................................................</w:t>
-            </w:r>
+              <w:t xml:space="preserve">Business </w:t>
+            </w:r>
+            <w:proofErr w:type="gramStart"/>
+            <w:r>
+              <w:rPr>
+                <w:rFonts w:ascii="Times" w:eastAsia="Times" w:hAnsi="Times"/>
+                <w:sz w:val="22"/>
+              </w:rPr>
+              <w:t>Rules .................................................................................................................................</w:t>
+            </w:r>
+            <w:proofErr w:type="gramEnd"/>
           </w:p>
         </w:tc>
         <w:tc>
@@ -3157,8 +3448,18 @@
                 <w:b/>
                 <w:sz w:val="24"/>
               </w:rPr>
-              <w:t>Other Requirements ................................................................................................................</w:t>
-            </w:r>
+              <w:t xml:space="preserve">Other </w:t>
+            </w:r>
+            <w:proofErr w:type="gramStart"/>
+            <w:r>
+              <w:rPr>
+                <w:rFonts w:ascii="Times" w:eastAsia="Times" w:hAnsi="Times"/>
+                <w:b/>
+                <w:sz w:val="24"/>
+              </w:rPr>
+              <w:t>Requirements ................................................................................................................</w:t>
+            </w:r>
+            <w:proofErr w:type="gramEnd"/>
           </w:p>
         </w:tc>
         <w:tc>
@@ -3747,51 +4048,53 @@
       <w:pPr>
         <w:spacing w:after="0" w:line="200" w:lineRule="exact"/>
       </w:pPr>
-      <w:bookmarkStart w:id="3" w:name="page3"/>
+      <w:bookmarkStart w:id="2" w:name="page3"/>
+      <w:bookmarkEnd w:id="2"/>
+    </w:p>
+    <w:p>
+      <w:pPr>
+        <w:spacing w:after="0" w:line="200" w:lineRule="exact"/>
+      </w:pPr>
+    </w:p>
+    <w:p>
+      <w:pPr>
+        <w:spacing w:after="0" w:line="200" w:lineRule="exact"/>
+      </w:pPr>
+    </w:p>
+    <w:p>
+      <w:pPr>
+        <w:spacing w:after="0" w:line="372" w:lineRule="exact"/>
+      </w:pPr>
+    </w:p>
+    <w:p>
+      <w:pPr>
+        <w:spacing w:after="0" w:line="0" w:lineRule="atLeast"/>
+        <w:rPr>
+          <w:rFonts w:ascii="Times" w:eastAsia="Times" w:hAnsi="Times"/>
+          <w:b/>
+          <w:sz w:val="36"/>
+        </w:rPr>
+      </w:pPr>
+      <w:r>
+        <w:rPr>
+          <w:rFonts w:ascii="Times" w:eastAsia="Times" w:hAnsi="Times"/>
+          <w:b/>
+          <w:sz w:val="36"/>
+        </w:rPr>
+        <w:t>1. Introduction</w:t>
+      </w:r>
+    </w:p>
+    <w:p>
+      <w:pPr>
+        <w:spacing w:after="0" w:line="200" w:lineRule="exact"/>
+      </w:pPr>
+    </w:p>
+    <w:p>
+      <w:pPr>
+        <w:spacing w:after="0" w:line="331" w:lineRule="exact"/>
+      </w:pPr>
+      <w:bookmarkStart w:id="3" w:name="_GoBack"/>
       <w:bookmarkEnd w:id="3"/>
-    </w:p>
-    <w:p>
-      <w:pPr>
-        <w:spacing w:after="0" w:line="200" w:lineRule="exact"/>
-      </w:pPr>
-    </w:p>
-    <w:p>
-      <w:pPr>
-        <w:spacing w:after="0" w:line="200" w:lineRule="exact"/>
-      </w:pPr>
-    </w:p>
-    <w:p>
-      <w:pPr>
-        <w:spacing w:after="0" w:line="372" w:lineRule="exact"/>
-      </w:pPr>
-    </w:p>
-    <w:p>
-      <w:pPr>
-        <w:spacing w:after="0" w:line="0" w:lineRule="atLeast"/>
-        <w:rPr>
-          <w:rFonts w:ascii="Times" w:eastAsia="Times" w:hAnsi="Times"/>
-          <w:b/>
-          <w:sz w:val="36"/>
-        </w:rPr>
-      </w:pPr>
-      <w:r>
-        <w:rPr>
-          <w:rFonts w:ascii="Times" w:eastAsia="Times" w:hAnsi="Times"/>
-          <w:b/>
-          <w:sz w:val="36"/>
-        </w:rPr>
-        <w:t>1. Introduction</w:t>
-      </w:r>
-    </w:p>
-    <w:p>
-      <w:pPr>
-        <w:spacing w:after="0" w:line="200" w:lineRule="exact"/>
-      </w:pPr>
-    </w:p>
-    <w:p>
-      <w:pPr>
-        <w:spacing w:after="0" w:line="331" w:lineRule="exact"/>
-      </w:pPr>
     </w:p>
     <w:p>
       <w:pPr>
@@ -3924,13 +4227,47 @@
         </w:rPr>
         <w:t xml:space="preserve"> </w:t>
       </w:r>
+      <w:proofErr w:type="spellStart"/>
       <w:r>
         <w:rPr>
           <w:b/>
           <w:bCs/>
         </w:rPr>
-        <w:t>Ms Shazia Tauseef</w:t>
-      </w:r>
+        <w:t>Ms</w:t>
+      </w:r>
+      <w:proofErr w:type="spellEnd"/>
+      <w:r>
+        <w:rPr>
+          <w:b/>
+          <w:bCs/>
+        </w:rPr>
+        <w:t xml:space="preserve"> </w:t>
+      </w:r>
+      <w:proofErr w:type="spellStart"/>
+      <w:r>
+        <w:rPr>
+          <w:b/>
+          <w:bCs/>
+        </w:rPr>
+        <w:t>Shazia</w:t>
+      </w:r>
+      <w:proofErr w:type="spellEnd"/>
+      <w:r>
+        <w:rPr>
+          <w:b/>
+          <w:bCs/>
+        </w:rPr>
+        <w:t xml:space="preserve"> </w:t>
+      </w:r>
+      <w:proofErr w:type="spellStart"/>
+      <w:r>
+        <w:rPr>
+          <w:b/>
+          <w:bCs/>
+        </w:rPr>
+        <w:t>Tauseef</w:t>
+      </w:r>
+      <w:proofErr w:type="spellEnd"/>
       <w:r>
         <w:fldChar w:fldCharType="begin"/>
       </w:r>
@@ -6450,13 +6787,23 @@
           <w:szCs w:val="28"/>
         </w:rPr>
       </w:pPr>
+      <w:proofErr w:type="gramStart"/>
       <w:r>
         <w:rPr>
           <w:b/>
           <w:sz w:val="28"/>
           <w:szCs w:val="28"/>
         </w:rPr>
-        <w:t>5.1  Prominent Search Feature</w:t>
+        <w:t>5.1  Prominent</w:t>
+      </w:r>
+      <w:proofErr w:type="gramEnd"/>
+      <w:r>
+        <w:rPr>
+          <w:b/>
+          <w:sz w:val="28"/>
+          <w:szCs w:val="28"/>
+        </w:rPr>
+        <w:t xml:space="preserve"> Search Feature</w:t>
       </w:r>
     </w:p>
     <w:p>
@@ -6503,13 +6850,23 @@
           <w:szCs w:val="28"/>
         </w:rPr>
       </w:pPr>
+      <w:proofErr w:type="gramStart"/>
       <w:r>
         <w:rPr>
           <w:b/>
           <w:sz w:val="28"/>
           <w:szCs w:val="28"/>
         </w:rPr>
-        <w:t>5.2  Response Time</w:t>
+        <w:t>5.2  Response</w:t>
+      </w:r>
+      <w:proofErr w:type="gramEnd"/>
+      <w:r>
+        <w:rPr>
+          <w:b/>
+          <w:sz w:val="28"/>
+          <w:szCs w:val="28"/>
+        </w:rPr>
+        <w:t xml:space="preserve"> Time</w:t>
       </w:r>
     </w:p>
     <w:p>
@@ -7226,7 +7583,7 @@
                               <w:i/>
                               <w:w w:val="99"/>
                             </w:rPr>
-                            <w:t>&lt;Project&gt;</w:t>
+                            <w:t>PlaylistY!</w:t>
                           </w:r>
                         </w:p>
                       </w:txbxContent>
@@ -7326,7 +7683,7 @@
                         <w:i/>
                         <w:w w:val="99"/>
                       </w:rPr>
-                      <w:t>&lt;Project&gt;</w:t>
+                      <w:t>PlaylistY!</w:t>
                     </w:r>
                   </w:p>
                 </w:txbxContent>
@@ -7440,7 +7797,7 @@
                               <w:noProof/>
                               <w:w w:val="99"/>
                             </w:rPr>
-                            <w:t>8</w:t>
+                            <w:t>3</w:t>
                           </w:r>
                           <w:r>
                             <w:fldChar w:fldCharType="end"/>
@@ -7509,7 +7866,7 @@
                         <w:noProof/>
                         <w:w w:val="99"/>
                       </w:rPr>
-                      <w:t>8</w:t>
+                      <w:t>3</w:t>
                     </w:r>
                     <w:r>
                       <w:fldChar w:fldCharType="end"/>

</xml_diff>